<commit_message>
add communication diagram of use case register to borrow books
</commit_message>
<xml_diff>
--- a/LibraryManagement/Requirement/use_case_register_to_borrow_books_specification_.docx
+++ b/LibraryManagement/Requirement/use_case_register_to_borrow_books_specification_.docx
@@ -31,7 +31,7 @@
         </w:tblBorders>
         <w:tblCellMar>
           <w:top w:w="0" w:type="dxa"/>
-          <w:left w:w="88" w:type="dxa"/>
+          <w:left w:w="83" w:type="dxa"/>
           <w:bottom w:w="0" w:type="dxa"/>
           <w:right w:w="108" w:type="dxa"/>
         </w:tblCellMar>
@@ -58,7 +58,7 @@
             </w:tcBorders>
             <w:shd w:color="auto" w:fill="C5F1E3" w:val="clear"/>
             <w:tcMar>
-              <w:left w:w="88" w:type="dxa"/>
+              <w:left w:w="83" w:type="dxa"/>
             </w:tcMar>
           </w:tcPr>
           <w:p>
@@ -94,7 +94,7 @@
             </w:tcBorders>
             <w:shd w:fill="auto" w:val="clear"/>
             <w:tcMar>
-              <w:left w:w="88" w:type="dxa"/>
+              <w:left w:w="83" w:type="dxa"/>
             </w:tcMar>
           </w:tcPr>
           <w:p>
@@ -125,7 +125,7 @@
             </w:tcBorders>
             <w:shd w:fill="auto" w:val="clear"/>
             <w:tcMar>
-              <w:left w:w="88" w:type="dxa"/>
+              <w:left w:w="83" w:type="dxa"/>
             </w:tcMar>
           </w:tcPr>
           <w:p>
@@ -159,7 +159,7 @@
             </w:tcBorders>
             <w:shd w:fill="auto" w:val="clear"/>
             <w:tcMar>
-              <w:left w:w="88" w:type="dxa"/>
+              <w:left w:w="83" w:type="dxa"/>
             </w:tcMar>
           </w:tcPr>
           <w:p>
@@ -193,7 +193,7 @@
             </w:tcBorders>
             <w:shd w:color="auto" w:fill="C5F1E3" w:val="clear"/>
             <w:tcMar>
-              <w:left w:w="88" w:type="dxa"/>
+              <w:left w:w="83" w:type="dxa"/>
             </w:tcMar>
           </w:tcPr>
           <w:p>
@@ -230,7 +230,7 @@
             </w:tcBorders>
             <w:shd w:fill="auto" w:val="clear"/>
             <w:tcMar>
-              <w:left w:w="88" w:type="dxa"/>
+              <w:left w:w="83" w:type="dxa"/>
             </w:tcMar>
           </w:tcPr>
           <w:p>
@@ -266,7 +266,7 @@
             </w:tcBorders>
             <w:shd w:color="auto" w:fill="C5F1E3" w:val="clear"/>
             <w:tcMar>
-              <w:left w:w="88" w:type="dxa"/>
+              <w:left w:w="83" w:type="dxa"/>
             </w:tcMar>
           </w:tcPr>
           <w:p>
@@ -303,7 +303,7 @@
             </w:tcBorders>
             <w:shd w:fill="auto" w:val="clear"/>
             <w:tcMar>
-              <w:left w:w="88" w:type="dxa"/>
+              <w:left w:w="83" w:type="dxa"/>
             </w:tcMar>
           </w:tcPr>
           <w:p>
@@ -346,7 +346,7 @@
             </w:tcBorders>
             <w:shd w:color="auto" w:fill="C5F1E3" w:val="clear"/>
             <w:tcMar>
-              <w:left w:w="88" w:type="dxa"/>
+              <w:left w:w="83" w:type="dxa"/>
             </w:tcMar>
           </w:tcPr>
           <w:p>
@@ -383,7 +383,7 @@
             </w:tcBorders>
             <w:shd w:fill="auto" w:val="clear"/>
             <w:tcMar>
-              <w:left w:w="88" w:type="dxa"/>
+              <w:left w:w="83" w:type="dxa"/>
             </w:tcMar>
           </w:tcPr>
           <w:tbl>
@@ -394,7 +394,7 @@
               <w:tblInd w:w="0" w:type="dxa"/>
               <w:tblCellMar>
                 <w:top w:w="0" w:type="dxa"/>
-                <w:left w:w="83" w:type="dxa"/>
+                <w:left w:w="78" w:type="dxa"/>
                 <w:bottom w:w="0" w:type="dxa"/>
                 <w:right w:w="108" w:type="dxa"/>
               </w:tblCellMar>
@@ -413,7 +413,7 @@
                   <w:tcBorders/>
                   <w:shd w:color="auto" w:fill="7F7F7F" w:themeFill="text1" w:themeFillTint="80" w:val="clear"/>
                   <w:tcMar>
-                    <w:left w:w="83" w:type="dxa"/>
+                    <w:left w:w="78" w:type="dxa"/>
                   </w:tcMar>
                 </w:tcPr>
                 <w:p>
@@ -444,7 +444,7 @@
                   <w:tcBorders/>
                   <w:shd w:color="auto" w:fill="7F7F7F" w:themeFill="text1" w:themeFillTint="80" w:val="clear"/>
                   <w:tcMar>
-                    <w:left w:w="83" w:type="dxa"/>
+                    <w:left w:w="78" w:type="dxa"/>
                   </w:tcMar>
                 </w:tcPr>
                 <w:p>
@@ -475,7 +475,7 @@
                   <w:tcBorders/>
                   <w:shd w:color="auto" w:fill="7F7F7F" w:themeFill="text1" w:themeFillTint="80" w:val="clear"/>
                   <w:tcMar>
-                    <w:left w:w="83" w:type="dxa"/>
+                    <w:left w:w="78" w:type="dxa"/>
                   </w:tcMar>
                 </w:tcPr>
                 <w:p>
@@ -509,7 +509,7 @@
                   <w:tcBorders/>
                   <w:shd w:fill="auto" w:val="clear"/>
                   <w:tcMar>
-                    <w:left w:w="83" w:type="dxa"/>
+                    <w:left w:w="78" w:type="dxa"/>
                   </w:tcMar>
                 </w:tcPr>
                 <w:p>
@@ -532,7 +532,7 @@
                   <w:tcBorders/>
                   <w:shd w:fill="auto" w:val="clear"/>
                   <w:tcMar>
-                    <w:left w:w="83" w:type="dxa"/>
+                    <w:left w:w="78" w:type="dxa"/>
                   </w:tcMar>
                 </w:tcPr>
                 <w:p>
@@ -559,7 +559,7 @@
                   <w:tcBorders/>
                   <w:shd w:fill="auto" w:val="clear"/>
                   <w:tcMar>
-                    <w:left w:w="83" w:type="dxa"/>
+                    <w:left w:w="78" w:type="dxa"/>
                   </w:tcMar>
                 </w:tcPr>
                 <w:p>
@@ -583,7 +583,7 @@
                   <w:tcBorders/>
                   <w:shd w:fill="auto" w:val="clear"/>
                   <w:tcMar>
-                    <w:left w:w="83" w:type="dxa"/>
+                    <w:left w:w="78" w:type="dxa"/>
                   </w:tcMar>
                 </w:tcPr>
                 <w:p>
@@ -608,7 +608,7 @@
                   <w:tcBorders/>
                   <w:shd w:fill="auto" w:val="clear"/>
                   <w:tcMar>
-                    <w:left w:w="83" w:type="dxa"/>
+                    <w:left w:w="78" w:type="dxa"/>
                   </w:tcMar>
                 </w:tcPr>
                 <w:p>
@@ -633,7 +633,7 @@
                   <w:tcBorders/>
                   <w:shd w:fill="auto" w:val="clear"/>
                   <w:tcMar>
-                    <w:left w:w="83" w:type="dxa"/>
+                    <w:left w:w="78" w:type="dxa"/>
                   </w:tcMar>
                 </w:tcPr>
                 <w:p>
@@ -659,7 +659,7 @@
                   <w:tcBorders/>
                   <w:shd w:fill="auto" w:val="clear"/>
                   <w:tcMar>
-                    <w:left w:w="83" w:type="dxa"/>
+                    <w:left w:w="78" w:type="dxa"/>
                   </w:tcMar>
                 </w:tcPr>
                 <w:p>
@@ -684,7 +684,7 @@
                   <w:tcBorders/>
                   <w:shd w:fill="auto" w:val="clear"/>
                   <w:tcMar>
-                    <w:left w:w="83" w:type="dxa"/>
+                    <w:left w:w="78" w:type="dxa"/>
                   </w:tcMar>
                 </w:tcPr>
                 <w:p>
@@ -707,7 +707,7 @@
                   <w:tcBorders/>
                   <w:shd w:fill="auto" w:val="clear"/>
                   <w:tcMar>
-                    <w:left w:w="83" w:type="dxa"/>
+                    <w:left w:w="78" w:type="dxa"/>
                   </w:tcMar>
                 </w:tcPr>
                 <w:p>
@@ -733,7 +733,7 @@
                   <w:tcBorders/>
                   <w:shd w:fill="auto" w:val="clear"/>
                   <w:tcMar>
-                    <w:left w:w="83" w:type="dxa"/>
+                    <w:left w:w="78" w:type="dxa"/>
                   </w:tcMar>
                 </w:tcPr>
                 <w:p>
@@ -758,7 +758,7 @@
                   <w:tcBorders/>
                   <w:shd w:fill="auto" w:val="clear"/>
                   <w:tcMar>
-                    <w:left w:w="83" w:type="dxa"/>
+                    <w:left w:w="78" w:type="dxa"/>
                   </w:tcMar>
                 </w:tcPr>
                 <w:p>
@@ -781,7 +781,7 @@
                   <w:tcBorders/>
                   <w:shd w:fill="auto" w:val="clear"/>
                   <w:tcMar>
-                    <w:left w:w="83" w:type="dxa"/>
+                    <w:left w:w="78" w:type="dxa"/>
                   </w:tcMar>
                 </w:tcPr>
                 <w:p>
@@ -807,7 +807,7 @@
                   <w:tcBorders/>
                   <w:shd w:fill="auto" w:val="clear"/>
                   <w:tcMar>
-                    <w:left w:w="83" w:type="dxa"/>
+                    <w:left w:w="78" w:type="dxa"/>
                   </w:tcMar>
                 </w:tcPr>
                 <w:p>
@@ -832,7 +832,7 @@
                   <w:tcBorders/>
                   <w:shd w:fill="auto" w:val="clear"/>
                   <w:tcMar>
-                    <w:left w:w="83" w:type="dxa"/>
+                    <w:left w:w="78" w:type="dxa"/>
                   </w:tcMar>
                 </w:tcPr>
                 <w:p>
@@ -855,7 +855,7 @@
                   <w:tcBorders/>
                   <w:shd w:fill="auto" w:val="clear"/>
                   <w:tcMar>
-                    <w:left w:w="83" w:type="dxa"/>
+                    <w:left w:w="78" w:type="dxa"/>
                   </w:tcMar>
                 </w:tcPr>
                 <w:p>
@@ -881,7 +881,7 @@
                   <w:tcBorders/>
                   <w:shd w:fill="auto" w:val="clear"/>
                   <w:tcMar>
-                    <w:left w:w="83" w:type="dxa"/>
+                    <w:left w:w="78" w:type="dxa"/>
                   </w:tcMar>
                 </w:tcPr>
                 <w:p>
@@ -902,7 +902,7 @@
                   <w:tcBorders/>
                   <w:shd w:fill="auto" w:val="clear"/>
                   <w:tcMar>
-                    <w:left w:w="83" w:type="dxa"/>
+                    <w:left w:w="78" w:type="dxa"/>
                   </w:tcMar>
                 </w:tcPr>
                 <w:p>
@@ -923,7 +923,7 @@
                   <w:tcBorders/>
                   <w:shd w:fill="auto" w:val="clear"/>
                   <w:tcMar>
-                    <w:left w:w="83" w:type="dxa"/>
+                    <w:left w:w="78" w:type="dxa"/>
                   </w:tcMar>
                 </w:tcPr>
                 <w:p>
@@ -949,7 +949,7 @@
                   </w:tcBorders>
                   <w:shd w:fill="auto" w:val="clear"/>
                   <w:tcMar>
-                    <w:left w:w="83" w:type="dxa"/>
+                    <w:left w:w="78" w:type="dxa"/>
                   </w:tcMar>
                 </w:tcPr>
                 <w:p>
@@ -974,7 +974,7 @@
                   </w:tcBorders>
                   <w:shd w:fill="auto" w:val="clear"/>
                   <w:tcMar>
-                    <w:left w:w="83" w:type="dxa"/>
+                    <w:left w:w="78" w:type="dxa"/>
                   </w:tcMar>
                 </w:tcPr>
                 <w:p>
@@ -1001,7 +1001,7 @@
                   </w:tcBorders>
                   <w:shd w:fill="auto" w:val="clear"/>
                   <w:tcMar>
-                    <w:left w:w="83" w:type="dxa"/>
+                    <w:left w:w="78" w:type="dxa"/>
                   </w:tcMar>
                 </w:tcPr>
                 <w:p>
@@ -1014,31 +1014,19 @@
                     <w:rPr>
                       <w:lang w:val="en-US"/>
                     </w:rPr>
-                    <w:t>Save</w:t>
+                    <w:t xml:space="preserve">Save borrowing information </w:t>
                   </w:r>
                   <w:r>
                     <w:rPr>
                       <w:lang w:val="en-US"/>
                     </w:rPr>
-                    <w:t xml:space="preserve"> borrow</w:t>
+                    <w:t>of copies</w:t>
                   </w:r>
                   <w:r>
                     <w:rPr>
                       <w:lang w:val="en-US"/>
                     </w:rPr>
-                    <w:t>ing</w:t>
-                  </w:r>
-                  <w:r>
-                    <w:rPr>
-                      <w:lang w:val="en-US"/>
-                    </w:rPr>
-                    <w:t xml:space="preserve"> information </w:t>
-                  </w:r>
-                  <w:r>
-                    <w:rPr>
-                      <w:lang w:val="en-US"/>
-                    </w:rPr>
-                    <w:t>to database</w:t>
+                    <w:t xml:space="preserve"> to database</w:t>
                   </w:r>
                 </w:p>
               </w:tc>
@@ -1053,7 +1041,7 @@
                   </w:tcBorders>
                   <w:shd w:fill="auto" w:val="clear"/>
                   <w:tcMar>
-                    <w:left w:w="83" w:type="dxa"/>
+                    <w:left w:w="78" w:type="dxa"/>
                   </w:tcMar>
                 </w:tcPr>
                 <w:p>
@@ -1076,7 +1064,7 @@
                   </w:tcBorders>
                   <w:shd w:fill="auto" w:val="clear"/>
                   <w:tcMar>
-                    <w:left w:w="83" w:type="dxa"/>
+                    <w:left w:w="78" w:type="dxa"/>
                   </w:tcMar>
                 </w:tcPr>
                 <w:p>
@@ -1101,7 +1089,7 @@
                   </w:tcBorders>
                   <w:shd w:fill="auto" w:val="clear"/>
                   <w:tcMar>
-                    <w:left w:w="83" w:type="dxa"/>
+                    <w:left w:w="78" w:type="dxa"/>
                   </w:tcMar>
                 </w:tcPr>
                 <w:p>
@@ -1152,7 +1140,7 @@
             </w:tcBorders>
             <w:shd w:color="auto" w:fill="C5F1E3" w:val="clear"/>
             <w:tcMar>
-              <w:left w:w="88" w:type="dxa"/>
+              <w:left w:w="83" w:type="dxa"/>
             </w:tcMar>
           </w:tcPr>
           <w:p>
@@ -1186,7 +1174,7 @@
             </w:tcBorders>
             <w:shd w:fill="auto" w:val="clear"/>
             <w:tcMar>
-              <w:left w:w="88" w:type="dxa"/>
+              <w:left w:w="83" w:type="dxa"/>
             </w:tcMar>
           </w:tcPr>
           <w:tbl>
@@ -1197,7 +1185,7 @@
               <w:tblInd w:w="0" w:type="dxa"/>
               <w:tblCellMar>
                 <w:top w:w="0" w:type="dxa"/>
-                <w:left w:w="83" w:type="dxa"/>
+                <w:left w:w="78" w:type="dxa"/>
                 <w:bottom w:w="0" w:type="dxa"/>
                 <w:right w:w="108" w:type="dxa"/>
               </w:tblCellMar>
@@ -1216,7 +1204,7 @@
                   <w:tcBorders/>
                   <w:shd w:color="auto" w:fill="7F7F7F" w:themeFill="text1" w:themeFillTint="80" w:val="clear"/>
                   <w:tcMar>
-                    <w:left w:w="83" w:type="dxa"/>
+                    <w:left w:w="78" w:type="dxa"/>
                   </w:tcMar>
                 </w:tcPr>
                 <w:p>
@@ -1247,7 +1235,7 @@
                   <w:tcBorders/>
                   <w:shd w:color="auto" w:fill="7F7F7F" w:themeFill="text1" w:themeFillTint="80" w:val="clear"/>
                   <w:tcMar>
-                    <w:left w:w="83" w:type="dxa"/>
+                    <w:left w:w="78" w:type="dxa"/>
                   </w:tcMar>
                 </w:tcPr>
                 <w:p>
@@ -1278,7 +1266,7 @@
                   <w:tcBorders/>
                   <w:shd w:color="auto" w:fill="7F7F7F" w:themeFill="text1" w:themeFillTint="80" w:val="clear"/>
                   <w:tcMar>
-                    <w:left w:w="83" w:type="dxa"/>
+                    <w:left w:w="78" w:type="dxa"/>
                   </w:tcMar>
                 </w:tcPr>
                 <w:p>
@@ -1312,7 +1300,7 @@
                   <w:tcBorders/>
                   <w:shd w:fill="auto" w:val="clear"/>
                   <w:tcMar>
-                    <w:left w:w="83" w:type="dxa"/>
+                    <w:left w:w="78" w:type="dxa"/>
                   </w:tcMar>
                 </w:tcPr>
                 <w:p>
@@ -1336,7 +1324,7 @@
                   <w:tcBorders/>
                   <w:shd w:fill="auto" w:val="clear"/>
                   <w:tcMar>
-                    <w:left w:w="83" w:type="dxa"/>
+                    <w:left w:w="78" w:type="dxa"/>
                   </w:tcMar>
                 </w:tcPr>
                 <w:p>
@@ -1359,7 +1347,7 @@
                   <w:tcBorders/>
                   <w:shd w:fill="auto" w:val="clear"/>
                   <w:tcMar>
-                    <w:left w:w="83" w:type="dxa"/>
+                    <w:left w:w="78" w:type="dxa"/>
                   </w:tcMar>
                 </w:tcPr>
                 <w:p>
@@ -1385,7 +1373,7 @@
                   <w:tcBorders/>
                   <w:shd w:fill="auto" w:val="clear"/>
                   <w:tcMar>
-                    <w:left w:w="83" w:type="dxa"/>
+                    <w:left w:w="78" w:type="dxa"/>
                   </w:tcMar>
                 </w:tcPr>
                 <w:p>
@@ -1406,7 +1394,7 @@
                   <w:tcBorders/>
                   <w:shd w:fill="auto" w:val="clear"/>
                   <w:tcMar>
-                    <w:left w:w="83" w:type="dxa"/>
+                    <w:left w:w="78" w:type="dxa"/>
                   </w:tcMar>
                 </w:tcPr>
                 <w:p>
@@ -1427,7 +1415,7 @@
                   <w:tcBorders/>
                   <w:shd w:fill="auto" w:val="clear"/>
                   <w:tcMar>
-                    <w:left w:w="83" w:type="dxa"/>
+                    <w:left w:w="78" w:type="dxa"/>
                   </w:tcMar>
                 </w:tcPr>
                 <w:p>
@@ -1453,7 +1441,7 @@
                   </w:tcBorders>
                   <w:shd w:fill="auto" w:val="clear"/>
                   <w:tcMar>
-                    <w:left w:w="83" w:type="dxa"/>
+                    <w:left w:w="78" w:type="dxa"/>
                   </w:tcMar>
                 </w:tcPr>
                 <w:p>
@@ -1478,7 +1466,7 @@
                   </w:tcBorders>
                   <w:shd w:fill="auto" w:val="clear"/>
                   <w:tcMar>
-                    <w:left w:w="83" w:type="dxa"/>
+                    <w:left w:w="78" w:type="dxa"/>
                   </w:tcMar>
                 </w:tcPr>
                 <w:p>
@@ -1505,7 +1493,7 @@
                   </w:tcBorders>
                   <w:shd w:fill="auto" w:val="clear"/>
                   <w:tcMar>
-                    <w:left w:w="83" w:type="dxa"/>
+                    <w:left w:w="78" w:type="dxa"/>
                   </w:tcMar>
                 </w:tcPr>
                 <w:p>
@@ -1531,7 +1519,7 @@
                   <w:tcBorders/>
                   <w:shd w:fill="auto" w:val="clear"/>
                   <w:tcMar>
-                    <w:left w:w="83" w:type="dxa"/>
+                    <w:left w:w="78" w:type="dxa"/>
                   </w:tcMar>
                 </w:tcPr>
                 <w:p>
@@ -1554,7 +1542,7 @@
                   <w:tcBorders/>
                   <w:shd w:fill="auto" w:val="clear"/>
                   <w:tcMar>
-                    <w:left w:w="83" w:type="dxa"/>
+                    <w:left w:w="78" w:type="dxa"/>
                   </w:tcMar>
                 </w:tcPr>
                 <w:p>
@@ -1579,7 +1567,7 @@
                   <w:tcBorders/>
                   <w:shd w:fill="auto" w:val="clear"/>
                   <w:tcMar>
-                    <w:left w:w="83" w:type="dxa"/>
+                    <w:left w:w="78" w:type="dxa"/>
                   </w:tcMar>
                 </w:tcPr>
                 <w:p>
@@ -1615,7 +1603,7 @@
                   </w:tcBorders>
                   <w:shd w:fill="auto" w:val="clear"/>
                   <w:tcMar>
-                    <w:left w:w="83" w:type="dxa"/>
+                    <w:left w:w="78" w:type="dxa"/>
                   </w:tcMar>
                 </w:tcPr>
                 <w:p>
@@ -1638,7 +1626,7 @@
                   </w:tcBorders>
                   <w:shd w:fill="auto" w:val="clear"/>
                   <w:tcMar>
-                    <w:left w:w="83" w:type="dxa"/>
+                    <w:left w:w="78" w:type="dxa"/>
                   </w:tcMar>
                 </w:tcPr>
                 <w:p>
@@ -1661,7 +1649,7 @@
                   </w:tcBorders>
                   <w:shd w:fill="auto" w:val="clear"/>
                   <w:tcMar>
-                    <w:left w:w="83" w:type="dxa"/>
+                    <w:left w:w="78" w:type="dxa"/>
                   </w:tcMar>
                 </w:tcPr>
                 <w:p>
@@ -1714,7 +1702,7 @@
             </w:tcBorders>
             <w:shd w:color="auto" w:fill="C5F1E3" w:val="clear"/>
             <w:tcMar>
-              <w:left w:w="88" w:type="dxa"/>
+              <w:left w:w="83" w:type="dxa"/>
             </w:tcMar>
           </w:tcPr>
           <w:p>
@@ -1751,7 +1739,7 @@
             </w:tcBorders>
             <w:shd w:fill="auto" w:val="clear"/>
             <w:tcMar>
-              <w:left w:w="88" w:type="dxa"/>
+              <w:left w:w="83" w:type="dxa"/>
             </w:tcMar>
           </w:tcPr>
           <w:p>
@@ -1809,7 +1797,7 @@
         </w:tblBorders>
         <w:tblCellMar>
           <w:top w:w="0" w:type="dxa"/>
-          <w:left w:w="88" w:type="dxa"/>
+          <w:left w:w="83" w:type="dxa"/>
           <w:bottom w:w="0" w:type="dxa"/>
           <w:right w:w="108" w:type="dxa"/>
         </w:tblCellMar>
@@ -1818,10 +1806,10 @@
       <w:tblGrid>
         <w:gridCol w:w="637"/>
         <w:gridCol w:w="1338"/>
-        <w:gridCol w:w="1822"/>
+        <w:gridCol w:w="1823"/>
         <w:gridCol w:w="1336"/>
         <w:gridCol w:w="1248"/>
-        <w:gridCol w:w="2258"/>
+        <w:gridCol w:w="2257"/>
       </w:tblGrid>
       <w:tr>
         <w:trPr/>
@@ -1838,7 +1826,7 @@
             </w:tcBorders>
             <w:shd w:color="auto" w:fill="FFCC99" w:val="clear"/>
             <w:tcMar>
-              <w:left w:w="88" w:type="dxa"/>
+              <w:left w:w="83" w:type="dxa"/>
             </w:tcMar>
             <w:vAlign w:val="center"/>
           </w:tcPr>
@@ -1879,7 +1867,7 @@
             </w:tcBorders>
             <w:shd w:color="auto" w:fill="FFCC99" w:val="clear"/>
             <w:tcMar>
-              <w:left w:w="88" w:type="dxa"/>
+              <w:left w:w="83" w:type="dxa"/>
             </w:tcMar>
             <w:vAlign w:val="center"/>
           </w:tcPr>
@@ -1909,7 +1897,7 @@
         </w:tc>
         <w:tc>
           <w:tcPr>
-            <w:tcW w:w="1822" w:type="dxa"/>
+            <w:tcW w:w="1823" w:type="dxa"/>
             <w:tcBorders>
               <w:top w:val="single" w:sz="4" w:space="0" w:color="00000A"/>
               <w:left w:val="single" w:sz="4" w:space="0" w:color="00000A"/>
@@ -1920,7 +1908,7 @@
             </w:tcBorders>
             <w:shd w:color="auto" w:fill="FFCC99" w:val="clear"/>
             <w:tcMar>
-              <w:left w:w="88" w:type="dxa"/>
+              <w:left w:w="83" w:type="dxa"/>
             </w:tcMar>
             <w:vAlign w:val="center"/>
           </w:tcPr>
@@ -1961,7 +1949,7 @@
             </w:tcBorders>
             <w:shd w:color="auto" w:fill="FFCC99" w:val="clear"/>
             <w:tcMar>
-              <w:left w:w="88" w:type="dxa"/>
+              <w:left w:w="83" w:type="dxa"/>
             </w:tcMar>
             <w:vAlign w:val="center"/>
           </w:tcPr>
@@ -2002,7 +1990,7 @@
             </w:tcBorders>
             <w:shd w:color="auto" w:fill="FFCC99" w:val="clear"/>
             <w:tcMar>
-              <w:left w:w="88" w:type="dxa"/>
+              <w:left w:w="83" w:type="dxa"/>
             </w:tcMar>
             <w:vAlign w:val="center"/>
           </w:tcPr>
@@ -2032,7 +2020,7 @@
         </w:tc>
         <w:tc>
           <w:tcPr>
-            <w:tcW w:w="2258" w:type="dxa"/>
+            <w:tcW w:w="2257" w:type="dxa"/>
             <w:tcBorders>
               <w:top w:val="single" w:sz="4" w:space="0" w:color="00000A"/>
               <w:left w:val="single" w:sz="4" w:space="0" w:color="00000A"/>
@@ -2043,7 +2031,7 @@
             </w:tcBorders>
             <w:shd w:color="auto" w:fill="FFCC99" w:val="clear"/>
             <w:tcMar>
-              <w:left w:w="88" w:type="dxa"/>
+              <w:left w:w="83" w:type="dxa"/>
             </w:tcMar>
             <w:vAlign w:val="center"/>
           </w:tcPr>
@@ -2087,7 +2075,7 @@
             </w:tcBorders>
             <w:shd w:fill="auto" w:val="clear"/>
             <w:tcMar>
-              <w:left w:w="88" w:type="dxa"/>
+              <w:left w:w="83" w:type="dxa"/>
             </w:tcMar>
           </w:tcPr>
           <w:p>
@@ -2124,7 +2112,7 @@
             </w:tcBorders>
             <w:shd w:fill="auto" w:val="clear"/>
             <w:tcMar>
-              <w:left w:w="88" w:type="dxa"/>
+              <w:left w:w="83" w:type="dxa"/>
             </w:tcMar>
           </w:tcPr>
           <w:p>
@@ -2145,7 +2133,7 @@
         </w:tc>
         <w:tc>
           <w:tcPr>
-            <w:tcW w:w="1822" w:type="dxa"/>
+            <w:tcW w:w="1823" w:type="dxa"/>
             <w:tcBorders>
               <w:top w:val="single" w:sz="4" w:space="0" w:color="00000A"/>
               <w:left w:val="single" w:sz="4" w:space="0" w:color="00000A"/>
@@ -2156,7 +2144,7 @@
             </w:tcBorders>
             <w:shd w:fill="auto" w:val="clear"/>
             <w:tcMar>
-              <w:left w:w="88" w:type="dxa"/>
+              <w:left w:w="83" w:type="dxa"/>
             </w:tcMar>
           </w:tcPr>
           <w:p>
@@ -2189,7 +2177,7 @@
             </w:tcBorders>
             <w:shd w:fill="auto" w:val="clear"/>
             <w:tcMar>
-              <w:left w:w="88" w:type="dxa"/>
+              <w:left w:w="83" w:type="dxa"/>
             </w:tcMar>
           </w:tcPr>
           <w:p>
@@ -2220,7 +2208,7 @@
             </w:tcBorders>
             <w:shd w:fill="auto" w:val="clear"/>
             <w:tcMar>
-              <w:left w:w="88" w:type="dxa"/>
+              <w:left w:w="83" w:type="dxa"/>
             </w:tcMar>
           </w:tcPr>
           <w:p>
@@ -2242,7 +2230,7 @@
         </w:tc>
         <w:tc>
           <w:tcPr>
-            <w:tcW w:w="2258" w:type="dxa"/>
+            <w:tcW w:w="2257" w:type="dxa"/>
             <w:tcBorders>
               <w:top w:val="single" w:sz="4" w:space="0" w:color="00000A"/>
               <w:left w:val="single" w:sz="4" w:space="0" w:color="00000A"/>
@@ -2253,7 +2241,7 @@
             </w:tcBorders>
             <w:shd w:fill="auto" w:val="clear"/>
             <w:tcMar>
-              <w:left w:w="88" w:type="dxa"/>
+              <w:left w:w="83" w:type="dxa"/>
             </w:tcMar>
           </w:tcPr>
           <w:p>
@@ -2289,7 +2277,7 @@
             </w:tcBorders>
             <w:shd w:fill="auto" w:val="clear"/>
             <w:tcMar>
-              <w:left w:w="88" w:type="dxa"/>
+              <w:left w:w="83" w:type="dxa"/>
             </w:tcMar>
           </w:tcPr>
           <w:p>
@@ -2326,7 +2314,7 @@
             </w:tcBorders>
             <w:shd w:fill="auto" w:val="clear"/>
             <w:tcMar>
-              <w:left w:w="88" w:type="dxa"/>
+              <w:left w:w="83" w:type="dxa"/>
             </w:tcMar>
           </w:tcPr>
           <w:p>
@@ -2347,7 +2335,7 @@
         </w:tc>
         <w:tc>
           <w:tcPr>
-            <w:tcW w:w="1822" w:type="dxa"/>
+            <w:tcW w:w="1823" w:type="dxa"/>
             <w:tcBorders>
               <w:top w:val="single" w:sz="4" w:space="0" w:color="00000A"/>
               <w:left w:val="single" w:sz="4" w:space="0" w:color="00000A"/>
@@ -2358,7 +2346,7 @@
             </w:tcBorders>
             <w:shd w:fill="auto" w:val="clear"/>
             <w:tcMar>
-              <w:left w:w="88" w:type="dxa"/>
+              <w:left w:w="83" w:type="dxa"/>
             </w:tcMar>
           </w:tcPr>
           <w:p>
@@ -2391,7 +2379,7 @@
             </w:tcBorders>
             <w:shd w:fill="auto" w:val="clear"/>
             <w:tcMar>
-              <w:left w:w="88" w:type="dxa"/>
+              <w:left w:w="83" w:type="dxa"/>
             </w:tcMar>
           </w:tcPr>
           <w:p>
@@ -2422,7 +2410,7 @@
             </w:tcBorders>
             <w:shd w:fill="auto" w:val="clear"/>
             <w:tcMar>
-              <w:left w:w="88" w:type="dxa"/>
+              <w:left w:w="83" w:type="dxa"/>
             </w:tcMar>
           </w:tcPr>
           <w:p>
@@ -2444,7 +2432,7 @@
         </w:tc>
         <w:tc>
           <w:tcPr>
-            <w:tcW w:w="2258" w:type="dxa"/>
+            <w:tcW w:w="2257" w:type="dxa"/>
             <w:tcBorders>
               <w:top w:val="single" w:sz="4" w:space="0" w:color="00000A"/>
               <w:left w:val="single" w:sz="4" w:space="0" w:color="00000A"/>
@@ -2455,7 +2443,7 @@
             </w:tcBorders>
             <w:shd w:fill="auto" w:val="clear"/>
             <w:tcMar>
-              <w:left w:w="88" w:type="dxa"/>
+              <w:left w:w="83" w:type="dxa"/>
             </w:tcMar>
           </w:tcPr>
           <w:p>
@@ -2490,7 +2478,7 @@
             </w:tcBorders>
             <w:shd w:fill="auto" w:val="clear"/>
             <w:tcMar>
-              <w:left w:w="88" w:type="dxa"/>
+              <w:left w:w="83" w:type="dxa"/>
             </w:tcMar>
           </w:tcPr>
           <w:p>
@@ -2527,7 +2515,7 @@
             </w:tcBorders>
             <w:shd w:fill="auto" w:val="clear"/>
             <w:tcMar>
-              <w:left w:w="88" w:type="dxa"/>
+              <w:left w:w="83" w:type="dxa"/>
             </w:tcMar>
           </w:tcPr>
           <w:p>
@@ -2548,7 +2536,7 @@
         </w:tc>
         <w:tc>
           <w:tcPr>
-            <w:tcW w:w="1822" w:type="dxa"/>
+            <w:tcW w:w="1823" w:type="dxa"/>
             <w:tcBorders>
               <w:top w:val="single" w:sz="4" w:space="0" w:color="00000A"/>
               <w:left w:val="single" w:sz="4" w:space="0" w:color="00000A"/>
@@ -2559,7 +2547,7 @@
             </w:tcBorders>
             <w:shd w:fill="auto" w:val="clear"/>
             <w:tcMar>
-              <w:left w:w="88" w:type="dxa"/>
+              <w:left w:w="83" w:type="dxa"/>
             </w:tcMar>
           </w:tcPr>
           <w:p>
@@ -2592,7 +2580,7 @@
             </w:tcBorders>
             <w:shd w:fill="auto" w:val="clear"/>
             <w:tcMar>
-              <w:left w:w="88" w:type="dxa"/>
+              <w:left w:w="83" w:type="dxa"/>
             </w:tcMar>
           </w:tcPr>
           <w:p>
@@ -2624,7 +2612,7 @@
             </w:tcBorders>
             <w:shd w:fill="auto" w:val="clear"/>
             <w:tcMar>
-              <w:left w:w="88" w:type="dxa"/>
+              <w:left w:w="83" w:type="dxa"/>
             </w:tcMar>
           </w:tcPr>
           <w:p>
@@ -2646,7 +2634,7 @@
         </w:tc>
         <w:tc>
           <w:tcPr>
-            <w:tcW w:w="2258" w:type="dxa"/>
+            <w:tcW w:w="2257" w:type="dxa"/>
             <w:tcBorders>
               <w:top w:val="single" w:sz="4" w:space="0" w:color="00000A"/>
               <w:left w:val="single" w:sz="4" w:space="0" w:color="00000A"/>
@@ -2657,7 +2645,7 @@
             </w:tcBorders>
             <w:shd w:fill="auto" w:val="clear"/>
             <w:tcMar>
-              <w:left w:w="88" w:type="dxa"/>
+              <w:left w:w="83" w:type="dxa"/>
             </w:tcMar>
           </w:tcPr>
           <w:p>
@@ -2730,7 +2718,7 @@
         </w:tblBorders>
         <w:tblCellMar>
           <w:top w:w="0" w:type="dxa"/>
-          <w:left w:w="88" w:type="dxa"/>
+          <w:left w:w="83" w:type="dxa"/>
           <w:bottom w:w="0" w:type="dxa"/>
           <w:right w:w="108" w:type="dxa"/>
         </w:tblCellMar>
@@ -2758,7 +2746,7 @@
             </w:tcBorders>
             <w:shd w:color="auto" w:fill="FFCC99" w:val="clear"/>
             <w:tcMar>
-              <w:left w:w="88" w:type="dxa"/>
+              <w:left w:w="83" w:type="dxa"/>
             </w:tcMar>
             <w:vAlign w:val="center"/>
           </w:tcPr>
@@ -2799,7 +2787,7 @@
             </w:tcBorders>
             <w:shd w:color="auto" w:fill="FFCC99" w:val="clear"/>
             <w:tcMar>
-              <w:left w:w="88" w:type="dxa"/>
+              <w:left w:w="83" w:type="dxa"/>
             </w:tcMar>
             <w:vAlign w:val="center"/>
           </w:tcPr>
@@ -2840,7 +2828,7 @@
             </w:tcBorders>
             <w:shd w:color="auto" w:fill="FFCC99" w:val="clear"/>
             <w:tcMar>
-              <w:left w:w="88" w:type="dxa"/>
+              <w:left w:w="83" w:type="dxa"/>
             </w:tcMar>
             <w:vAlign w:val="center"/>
           </w:tcPr>
@@ -2881,7 +2869,7 @@
             </w:tcBorders>
             <w:shd w:color="auto" w:fill="FFCC99" w:val="clear"/>
             <w:tcMar>
-              <w:left w:w="88" w:type="dxa"/>
+              <w:left w:w="83" w:type="dxa"/>
             </w:tcMar>
             <w:vAlign w:val="center"/>
           </w:tcPr>
@@ -2922,7 +2910,7 @@
             </w:tcBorders>
             <w:shd w:color="auto" w:fill="FFCC99" w:val="clear"/>
             <w:tcMar>
-              <w:left w:w="88" w:type="dxa"/>
+              <w:left w:w="83" w:type="dxa"/>
             </w:tcMar>
             <w:vAlign w:val="center"/>
           </w:tcPr>
@@ -2966,7 +2954,7 @@
             </w:tcBorders>
             <w:shd w:fill="auto" w:val="clear"/>
             <w:tcMar>
-              <w:left w:w="88" w:type="dxa"/>
+              <w:left w:w="83" w:type="dxa"/>
             </w:tcMar>
           </w:tcPr>
           <w:p>
@@ -3003,7 +2991,7 @@
             </w:tcBorders>
             <w:shd w:fill="auto" w:val="clear"/>
             <w:tcMar>
-              <w:left w:w="88" w:type="dxa"/>
+              <w:left w:w="83" w:type="dxa"/>
             </w:tcMar>
           </w:tcPr>
           <w:p>
@@ -3035,7 +3023,7 @@
             </w:tcBorders>
             <w:shd w:fill="auto" w:val="clear"/>
             <w:tcMar>
-              <w:left w:w="88" w:type="dxa"/>
+              <w:left w:w="83" w:type="dxa"/>
             </w:tcMar>
           </w:tcPr>
           <w:p>
@@ -3068,7 +3056,7 @@
             </w:tcBorders>
             <w:shd w:fill="auto" w:val="clear"/>
             <w:tcMar>
-              <w:left w:w="88" w:type="dxa"/>
+              <w:left w:w="83" w:type="dxa"/>
             </w:tcMar>
           </w:tcPr>
           <w:p>
@@ -3101,7 +3089,7 @@
             </w:tcBorders>
             <w:shd w:fill="auto" w:val="clear"/>
             <w:tcMar>
-              <w:left w:w="88" w:type="dxa"/>
+              <w:left w:w="83" w:type="dxa"/>
             </w:tcMar>
           </w:tcPr>
           <w:p>
@@ -3151,7 +3139,7 @@
             </w:tcBorders>
             <w:shd w:fill="auto" w:val="clear"/>
             <w:tcMar>
-              <w:left w:w="88" w:type="dxa"/>
+              <w:left w:w="83" w:type="dxa"/>
             </w:tcMar>
           </w:tcPr>
           <w:p>
@@ -3188,7 +3176,7 @@
             </w:tcBorders>
             <w:shd w:fill="auto" w:val="clear"/>
             <w:tcMar>
-              <w:left w:w="88" w:type="dxa"/>
+              <w:left w:w="83" w:type="dxa"/>
             </w:tcMar>
           </w:tcPr>
           <w:p>
@@ -3221,7 +3209,7 @@
             </w:tcBorders>
             <w:shd w:fill="auto" w:val="clear"/>
             <w:tcMar>
-              <w:left w:w="88" w:type="dxa"/>
+              <w:left w:w="83" w:type="dxa"/>
             </w:tcMar>
           </w:tcPr>
           <w:p>
@@ -3254,7 +3242,7 @@
             </w:tcBorders>
             <w:shd w:fill="auto" w:val="clear"/>
             <w:tcMar>
-              <w:left w:w="88" w:type="dxa"/>
+              <w:left w:w="83" w:type="dxa"/>
             </w:tcMar>
           </w:tcPr>
           <w:p>
@@ -3287,7 +3275,7 @@
             </w:tcBorders>
             <w:shd w:fill="auto" w:val="clear"/>
             <w:tcMar>
-              <w:left w:w="88" w:type="dxa"/>
+              <w:left w:w="83" w:type="dxa"/>
             </w:tcMar>
           </w:tcPr>
           <w:p>
@@ -4519,6 +4507,69 @@
       <w:rFonts w:cs="Wingdings"/>
     </w:rPr>
   </w:style>
+  <w:style w:type="character" w:styleId="ListLabel41">
+    <w:name w:val="ListLabel 41"/>
+    <w:qFormat/>
+    <w:rPr>
+      <w:rFonts w:cs="Calibri"/>
+    </w:rPr>
+  </w:style>
+  <w:style w:type="character" w:styleId="ListLabel42">
+    <w:name w:val="ListLabel 42"/>
+    <w:qFormat/>
+    <w:rPr>
+      <w:rFonts w:cs="Courier New"/>
+    </w:rPr>
+  </w:style>
+  <w:style w:type="character" w:styleId="ListLabel43">
+    <w:name w:val="ListLabel 43"/>
+    <w:qFormat/>
+    <w:rPr>
+      <w:rFonts w:cs="Wingdings"/>
+    </w:rPr>
+  </w:style>
+  <w:style w:type="character" w:styleId="ListLabel44">
+    <w:name w:val="ListLabel 44"/>
+    <w:qFormat/>
+    <w:rPr>
+      <w:rFonts w:cs="Symbol"/>
+    </w:rPr>
+  </w:style>
+  <w:style w:type="character" w:styleId="ListLabel45">
+    <w:name w:val="ListLabel 45"/>
+    <w:qFormat/>
+    <w:rPr>
+      <w:rFonts w:cs="Courier New"/>
+    </w:rPr>
+  </w:style>
+  <w:style w:type="character" w:styleId="ListLabel46">
+    <w:name w:val="ListLabel 46"/>
+    <w:qFormat/>
+    <w:rPr>
+      <w:rFonts w:cs="Wingdings"/>
+    </w:rPr>
+  </w:style>
+  <w:style w:type="character" w:styleId="ListLabel47">
+    <w:name w:val="ListLabel 47"/>
+    <w:qFormat/>
+    <w:rPr>
+      <w:rFonts w:cs="Symbol"/>
+    </w:rPr>
+  </w:style>
+  <w:style w:type="character" w:styleId="ListLabel48">
+    <w:name w:val="ListLabel 48"/>
+    <w:qFormat/>
+    <w:rPr>
+      <w:rFonts w:cs="Courier New"/>
+    </w:rPr>
+  </w:style>
+  <w:style w:type="character" w:styleId="ListLabel49">
+    <w:name w:val="ListLabel 49"/>
+    <w:qFormat/>
+    <w:rPr>
+      <w:rFonts w:cs="Wingdings"/>
+    </w:rPr>
+  </w:style>
   <w:style w:type="paragraph" w:styleId="Heading">
     <w:name w:val="Heading"/>
     <w:basedOn w:val="Normal"/>

</xml_diff>